<commit_message>
implemented player movement camera follow player
</commit_message>
<xml_diff>
--- a/Game Design Document.docx
+++ b/Game Design Document.docx
@@ -1805,6 +1805,14 @@
           <w:lang w:val="en-US"/>
         </w:rPr>
         <w:tab/>
+      </w:r>
+      <w:r>
+        <w:rPr>
+          <w:sz w:val="24"/>
+          <w:szCs w:val="24"/>
+          <w:lang w:val="en-US"/>
+        </w:rPr>
+        <w:sym w:font="Wingdings" w:char="F0FC"/>
       </w:r>
     </w:p>
     <w:p>

</xml_diff>

<commit_message>
added obstacles added losing conditions added winning condition
</commit_message>
<xml_diff>
--- a/Game Design Document.docx
+++ b/Game Design Document.docx
@@ -1864,6 +1864,14 @@
         </w:rPr>
         <w:tab/>
       </w:r>
+      <w:r>
+        <w:rPr>
+          <w:sz w:val="24"/>
+          <w:szCs w:val="24"/>
+          <w:lang w:val="en-US"/>
+        </w:rPr>
+        <w:sym w:font="Wingdings" w:char="F0FC"/>
+      </w:r>
     </w:p>
     <w:p>
       <w:pPr>
@@ -1915,6 +1923,14 @@
         </w:rPr>
         <w:tab/>
       </w:r>
+      <w:r>
+        <w:rPr>
+          <w:sz w:val="24"/>
+          <w:szCs w:val="24"/>
+          <w:lang w:val="en-US"/>
+        </w:rPr>
+        <w:sym w:font="Wingdings" w:char="F0FC"/>
+      </w:r>
     </w:p>
     <w:p>
       <w:pPr>
@@ -1957,6 +1973,14 @@
           <w:lang w:val="en-US"/>
         </w:rPr>
         <w:tab/>
+      </w:r>
+      <w:r>
+        <w:rPr>
+          <w:sz w:val="24"/>
+          <w:szCs w:val="24"/>
+          <w:lang w:val="en-US"/>
+        </w:rPr>
+        <w:sym w:font="Wingdings" w:char="F0FC"/>
       </w:r>
     </w:p>
     <w:p>

</xml_diff>

<commit_message>
created main menu added jump sound
</commit_message>
<xml_diff>
--- a/Game Design Document.docx
+++ b/Game Design Document.docx
@@ -2025,6 +2025,14 @@
         </w:rPr>
         <w:tab/>
       </w:r>
+      <w:r>
+        <w:rPr>
+          <w:sz w:val="24"/>
+          <w:szCs w:val="24"/>
+          <w:lang w:val="en-US"/>
+        </w:rPr>
+        <w:sym w:font="Wingdings" w:char="F0FC"/>
+      </w:r>
     </w:p>
     <w:p>
       <w:pPr>
@@ -2066,6 +2074,14 @@
           <w:lang w:val="en-US"/>
         </w:rPr>
         <w:tab/>
+      </w:r>
+      <w:r>
+        <w:rPr>
+          <w:sz w:val="24"/>
+          <w:szCs w:val="24"/>
+          <w:lang w:val="en-US"/>
+        </w:rPr>
+        <w:sym w:font="Wingdings" w:char="F0FC"/>
       </w:r>
     </w:p>
     <w:p>

</xml_diff>

<commit_message>
created player art created player running, jumping and sliding animation created bird art created bird animation created trashcan art created ground art defined logic for animation transitions on the player
</commit_message>
<xml_diff>
--- a/Game Design Document.docx
+++ b/Game Design Document.docx
@@ -2140,6 +2140,14 @@
           <w:lang w:val="en-US"/>
         </w:rPr>
         <w:tab/>
+      </w:r>
+      <w:r>
+        <w:rPr>
+          <w:sz w:val="24"/>
+          <w:szCs w:val="24"/>
+          <w:lang w:val="en-US"/>
+        </w:rPr>
+        <w:sym w:font="Wingdings" w:char="F0FC"/>
       </w:r>
     </w:p>
     <w:p>

</xml_diff>

<commit_message>
created intro created ending added input options
</commit_message>
<xml_diff>
--- a/Game Design Document.docx
+++ b/Game Design Document.docx
@@ -2199,6 +2199,14 @@
           <w:lang w:val="en-US"/>
         </w:rPr>
         <w:tab/>
+      </w:r>
+      <w:r>
+        <w:rPr>
+          <w:sz w:val="24"/>
+          <w:szCs w:val="24"/>
+          <w:lang w:val="en-US"/>
+        </w:rPr>
+        <w:sym w:font="Wingdings" w:char="F0FC"/>
       </w:r>
     </w:p>
     <w:p>

</xml_diff>